<commit_message>
fix: adding several docx templates
</commit_message>
<xml_diff>
--- a/cvtool-backend/src/main/resources/docx/AGILE_TESTERS/template.docx
+++ b/cvtool-backend/src/main/resources/docx/AGILE_TESTERS/template.docx
@@ -654,7 +654,7 @@
                     </a:prstGeom>
                     <a:ln>
                       <a:solidFill>
-                        <a:srgbClr val="F6A10A"/>
+                        <a:srgbClr val="83C2E1"/>
                       </a:solidFill>
                     </a:ln>
                   </wp:spPr>
@@ -717,7 +717,7 @@
                     </a:prstGeom>
                     <a:ln>
                       <a:solidFill>
-                        <a:srgbClr val="F6A10A"/>
+                        <a:srgbClr val="83C2E1"/>
                       </a:solidFill>
                     </a:ln>
                   </wp:spPr>
@@ -1242,7 +1242,7 @@
                     </a:prstGeom>
                     <a:ln>
                       <a:solidFill>
-                        <a:srgbClr val="F6A10A"/>
+                        <a:srgbClr val="83C2E1"/>
                       </a:solidFill>
                     </a:ln>
                   </wp:spPr>
@@ -1585,7 +1585,7 @@
           <w:tcPr>
             <w:tcW w:w="202.25pt" w:type="dxa"/>
             <w:tcBorders>
-              <w:bottom w:val="single" w:sz="4" w:space="0" w:color="F6A10A"/>
+              <w:bottom w:val="single" w:sz="4" w:space="0" w:color="83C2E1"/>
             </w:tcBorders>
             <w:vAlign w:val="center"/>
           </w:tcPr>
@@ -1640,7 +1640,7 @@
           <w:tcPr>
             <w:tcW w:w="156.30pt" w:type="dxa"/>
             <w:tcBorders>
-              <w:bottom w:val="single" w:sz="4" w:space="0" w:color="F6A10A"/>
+              <w:bottom w:val="single" w:sz="4" w:space="0" w:color="83C2E1"/>
             </w:tcBorders>
             <w:vAlign w:val="center"/>
           </w:tcPr>
@@ -1667,7 +1667,7 @@
           <w:tcPr>
             <w:tcW w:w="83.80pt" w:type="dxa"/>
             <w:tcBorders>
-              <w:bottom w:val="single" w:sz="4" w:space="0" w:color="F6A10A"/>
+              <w:bottom w:val="single" w:sz="4" w:space="0" w:color="83C2E1"/>
             </w:tcBorders>
             <w:vAlign w:val="center"/>
           </w:tcPr>
@@ -1694,7 +1694,7 @@
           <w:tcPr>
             <w:tcW w:w="83.80pt" w:type="dxa"/>
             <w:tcBorders>
-              <w:bottom w:val="single" w:sz="4" w:space="0" w:color="F6A10A"/>
+              <w:bottom w:val="single" w:sz="4" w:space="0" w:color="83C2E1"/>
             </w:tcBorders>
             <w:vAlign w:val="center"/>
           </w:tcPr>
@@ -1726,7 +1726,7 @@
           <w:tcPr>
             <w:tcW w:w="202.25pt" w:type="dxa"/>
             <w:tcBorders>
-              <w:top w:val="single" w:sz="4" w:space="0" w:color="F6A10A"/>
+              <w:top w:val="single" w:sz="4" w:space="0" w:color="83C2E1"/>
             </w:tcBorders>
             <w:vAlign w:val="center"/>
           </w:tcPr>
@@ -1751,7 +1751,7 @@
           <w:tcPr>
             <w:tcW w:w="156.30pt" w:type="dxa"/>
             <w:tcBorders>
-              <w:top w:val="single" w:sz="4" w:space="0" w:color="F6A10A"/>
+              <w:top w:val="single" w:sz="4" w:space="0" w:color="83C2E1"/>
             </w:tcBorders>
             <w:vAlign w:val="center"/>
           </w:tcPr>
@@ -1785,7 +1785,7 @@
           <w:tcPr>
             <w:tcW w:w="83.80pt" w:type="dxa"/>
             <w:tcBorders>
-              <w:top w:val="single" w:sz="4" w:space="0" w:color="F6A10A"/>
+              <w:top w:val="single" w:sz="4" w:space="0" w:color="83C2E1"/>
             </w:tcBorders>
             <w:vAlign w:val="center"/>
           </w:tcPr>
@@ -1811,7 +1811,7 @@
           <w:tcPr>
             <w:tcW w:w="83.80pt" w:type="dxa"/>
             <w:tcBorders>
-              <w:top w:val="single" w:sz="4" w:space="0" w:color="F6A10A"/>
+              <w:top w:val="single" w:sz="4" w:space="0" w:color="83C2E1"/>
             </w:tcBorders>
             <w:vAlign w:val="center"/>
           </w:tcPr>
@@ -2018,7 +2018,7 @@
           <w:tcPr>
             <w:tcW w:w="202.25pt" w:type="dxa"/>
             <w:tcBorders>
-              <w:bottom w:val="single" w:sz="4" w:space="0" w:color="F6A10A"/>
+              <w:bottom w:val="single" w:sz="4" w:space="0" w:color="83C2E1"/>
             </w:tcBorders>
             <w:vAlign w:val="center"/>
           </w:tcPr>
@@ -2043,7 +2043,7 @@
           <w:tcPr>
             <w:tcW w:w="156.30pt" w:type="dxa"/>
             <w:tcBorders>
-              <w:bottom w:val="single" w:sz="4" w:space="0" w:color="F6A10A"/>
+              <w:bottom w:val="single" w:sz="4" w:space="0" w:color="83C2E1"/>
             </w:tcBorders>
             <w:vAlign w:val="center"/>
           </w:tcPr>
@@ -2068,7 +2068,7 @@
           <w:tcPr>
             <w:tcW w:w="83.80pt" w:type="dxa"/>
             <w:tcBorders>
-              <w:bottom w:val="single" w:sz="4" w:space="0" w:color="F6A10A"/>
+              <w:bottom w:val="single" w:sz="4" w:space="0" w:color="83C2E1"/>
             </w:tcBorders>
             <w:vAlign w:val="center"/>
           </w:tcPr>
@@ -2094,7 +2094,7 @@
           <w:tcPr>
             <w:tcW w:w="83.80pt" w:type="dxa"/>
             <w:tcBorders>
-              <w:bottom w:val="single" w:sz="4" w:space="0" w:color="F6A10A"/>
+              <w:bottom w:val="single" w:sz="4" w:space="0" w:color="83C2E1"/>
             </w:tcBorders>
             <w:vAlign w:val="center"/>
           </w:tcPr>
@@ -2125,7 +2125,7 @@
           <w:tcPr>
             <w:tcW w:w="202.25pt" w:type="dxa"/>
             <w:tcBorders>
-              <w:top w:val="single" w:sz="4" w:space="0" w:color="F6A10A"/>
+              <w:top w:val="single" w:sz="4" w:space="0" w:color="83C2E1"/>
               <w:bottom w:val="nil"/>
             </w:tcBorders>
             <w:vAlign w:val="center"/>
@@ -2151,7 +2151,7 @@
           <w:tcPr>
             <w:tcW w:w="156.30pt" w:type="dxa"/>
             <w:tcBorders>
-              <w:top w:val="single" w:sz="4" w:space="0" w:color="F6A10A"/>
+              <w:top w:val="single" w:sz="4" w:space="0" w:color="83C2E1"/>
               <w:bottom w:val="nil"/>
             </w:tcBorders>
             <w:vAlign w:val="center"/>
@@ -2186,7 +2186,7 @@
           <w:tcPr>
             <w:tcW w:w="83.80pt" w:type="dxa"/>
             <w:tcBorders>
-              <w:top w:val="single" w:sz="4" w:space="0" w:color="F6A10A"/>
+              <w:top w:val="single" w:sz="4" w:space="0" w:color="83C2E1"/>
               <w:bottom w:val="nil"/>
             </w:tcBorders>
             <w:vAlign w:val="center"/>
@@ -2213,7 +2213,7 @@
           <w:tcPr>
             <w:tcW w:w="83.80pt" w:type="dxa"/>
             <w:tcBorders>
-              <w:top w:val="single" w:sz="4" w:space="0" w:color="F6A10A"/>
+              <w:top w:val="single" w:sz="4" w:space="0" w:color="83C2E1"/>
               <w:bottom w:val="nil"/>
             </w:tcBorders>
             <w:vAlign w:val="center"/>
@@ -2271,7 +2271,7 @@
                     </a:prstGeom>
                     <a:ln>
                       <a:solidFill>
-                        <a:srgbClr val="F6A10A"/>
+                        <a:srgbClr val="83C2E1"/>
                       </a:solidFill>
                     </a:ln>
                   </wp:spPr>
@@ -2468,7 +2468,7 @@
                         <w:r>
                           <w:rPr>
                             <w:rFonts w:ascii="Plus Jakarta Sans" w:hAnsi="Plus Jakarta Sans"/>
-                            <w:color w:val="F6A10A"/>
+                            <w:color w:val="83C2E1"/>
                           </w:rPr>
                           <w:t>—</w:t>
                         </w:r>
@@ -2477,7 +2477,7 @@
                             <w:rFonts w:ascii="Plus Jakarta Sans" w:hAnsi="Plus Jakarta Sans"/>
                             <w:b/>
                             <w:bCs/>
-                            <w:color w:val="F6A10A"/>
+                            <w:color w:val="83C2E1"/>
                           </w:rPr>
                           <w:t xml:space="preserve"> </w:t>
                         </w:r>
@@ -2493,7 +2493,7 @@
                         <w:r>
                           <w:rPr>
                             <w:rFonts w:ascii="Plus Jakarta Sans" w:hAnsi="Plus Jakarta Sans"/>
-                            <w:color w:val="F6A10A"/>
+                            <w:color w:val="83C2E1"/>
                           </w:rPr>
                           <w:t xml:space="preserve"> |</w:t>
                         </w:r>
@@ -2502,7 +2502,7 @@
                             <w:rFonts w:ascii="Plus Jakarta Sans" w:hAnsi="Plus Jakarta Sans"/>
                             <w:b/>
                             <w:bCs/>
-                            <w:color w:val="F6A10A"/>
+                            <w:color w:val="83C2E1"/>
                           </w:rPr>
                           <w:t xml:space="preserve"> </w:t>
                         </w:r>
@@ -2933,7 +2933,7 @@
                           </a:prstGeom>
                           <a:ln>
                             <a:solidFill>
-                              <a:srgbClr val="F6A10A"/>
+                              <a:srgbClr val="83C2E1"/>
                             </a:solidFill>
                           </a:ln>
                         </wp:spPr>
@@ -3053,8 +3053,8 @@
           <w:tcPr>
             <w:tcW w:w="68pt" w:type="dxa"/>
             <w:tcBorders>
-              <w:bottom w:val="single" w:sz="4" w:space="0" w:color="F6A10A"/>
-              <w:end w:val="single" w:sz="4" w:space="0" w:color="F6A10A"/>
+              <w:bottom w:val="single" w:sz="4" w:space="0" w:color="83C2E1"/>
+              <w:end w:val="single" w:sz="4" w:space="0" w:color="83C2E1"/>
             </w:tcBorders>
             <w:vAlign w:val="center"/>
           </w:tcPr>
@@ -3081,8 +3081,8 @@
           <w:tcPr>
             <w:tcW w:w="104.60pt" w:type="dxa"/>
             <w:tcBorders>
-              <w:start w:val="single" w:sz="4" w:space="0" w:color="F6A10A"/>
-              <w:bottom w:val="single" w:sz="4" w:space="0" w:color="F6A10A"/>
+              <w:start w:val="single" w:sz="4" w:space="0" w:color="83C2E1"/>
+              <w:bottom w:val="single" w:sz="4" w:space="0" w:color="83C2E1"/>
             </w:tcBorders>
             <w:vAlign w:val="center"/>
           </w:tcPr>
@@ -3109,7 +3109,7 @@
           <w:tcPr>
             <w:tcW w:w="176.70pt" w:type="dxa"/>
             <w:tcBorders>
-              <w:bottom w:val="single" w:sz="4" w:space="0" w:color="F6A10A"/>
+              <w:bottom w:val="single" w:sz="4" w:space="0" w:color="83C2E1"/>
             </w:tcBorders>
             <w:vAlign w:val="center"/>
           </w:tcPr>
@@ -3136,7 +3136,7 @@
           <w:tcPr>
             <w:tcW w:w="176.70pt" w:type="dxa"/>
             <w:tcBorders>
-              <w:bottom w:val="single" w:sz="4" w:space="0" w:color="F6A10A"/>
+              <w:bottom w:val="single" w:sz="4" w:space="0" w:color="83C2E1"/>
             </w:tcBorders>
             <w:vAlign w:val="center"/>
           </w:tcPr>
@@ -3186,9 +3186,9 @@
           <w:tcPr>
             <w:tcW w:w="68pt" w:type="dxa"/>
             <w:tcBorders>
-              <w:top w:val="single" w:sz="4" w:space="0" w:color="F6A10A"/>
-              <w:bottom w:val="single" w:sz="4" w:space="0" w:color="F6A10A"/>
-              <w:end w:val="single" w:sz="4" w:space="0" w:color="F6A10A"/>
+              <w:top w:val="single" w:sz="4" w:space="0" w:color="83C2E1"/>
+              <w:bottom w:val="single" w:sz="4" w:space="0" w:color="83C2E1"/>
+              <w:end w:val="single" w:sz="4" w:space="0" w:color="83C2E1"/>
             </w:tcBorders>
             <w:vAlign w:val="center"/>
           </w:tcPr>
@@ -3213,9 +3213,9 @@
           <w:tcPr>
             <w:tcW w:w="104.60pt" w:type="dxa"/>
             <w:tcBorders>
-              <w:top w:val="single" w:sz="4" w:space="0" w:color="F6A10A"/>
-              <w:start w:val="single" w:sz="4" w:space="0" w:color="F6A10A"/>
-              <w:bottom w:val="single" w:sz="4" w:space="0" w:color="F6A10A"/>
+              <w:top w:val="single" w:sz="4" w:space="0" w:color="83C2E1"/>
+              <w:start w:val="single" w:sz="4" w:space="0" w:color="83C2E1"/>
+              <w:bottom w:val="single" w:sz="4" w:space="0" w:color="83C2E1"/>
             </w:tcBorders>
             <w:vAlign w:val="center"/>
           </w:tcPr>
@@ -3241,8 +3241,8 @@
           <w:tcPr>
             <w:tcW w:w="176.70pt" w:type="dxa"/>
             <w:tcBorders>
-              <w:top w:val="single" w:sz="4" w:space="0" w:color="F6A10A"/>
-              <w:bottom w:val="single" w:sz="4" w:space="0" w:color="F6A10A"/>
+              <w:top w:val="single" w:sz="4" w:space="0" w:color="83C2E1"/>
+              <w:bottom w:val="single" w:sz="4" w:space="0" w:color="83C2E1"/>
             </w:tcBorders>
             <w:vAlign w:val="center"/>
           </w:tcPr>
@@ -3267,8 +3267,8 @@
           <w:tcPr>
             <w:tcW w:w="176.70pt" w:type="dxa"/>
             <w:tcBorders>
-              <w:top w:val="single" w:sz="4" w:space="0" w:color="F6A10A"/>
-              <w:bottom w:val="single" w:sz="4" w:space="0" w:color="F6A10A"/>
+              <w:top w:val="single" w:sz="4" w:space="0" w:color="83C2E1"/>
+              <w:bottom w:val="single" w:sz="4" w:space="0" w:color="83C2E1"/>
             </w:tcBorders>
             <w:vAlign w:val="center"/>
           </w:tcPr>
@@ -3298,8 +3298,8 @@
           <w:tcPr>
             <w:tcW w:w="68pt" w:type="dxa"/>
             <w:tcBorders>
-              <w:top w:val="single" w:sz="4" w:space="0" w:color="F6A10A"/>
-              <w:end w:val="single" w:sz="4" w:space="0" w:color="F6A10A"/>
+              <w:top w:val="single" w:sz="4" w:space="0" w:color="83C2E1"/>
+              <w:end w:val="single" w:sz="4" w:space="0" w:color="83C2E1"/>
             </w:tcBorders>
             <w:vAlign w:val="center"/>
           </w:tcPr>
@@ -3323,8 +3323,8 @@
           <w:tcPr>
             <w:tcW w:w="104.60pt" w:type="dxa"/>
             <w:tcBorders>
-              <w:top w:val="single" w:sz="4" w:space="0" w:color="F6A10A"/>
-              <w:start w:val="single" w:sz="4" w:space="0" w:color="F6A10A"/>
+              <w:top w:val="single" w:sz="4" w:space="0" w:color="83C2E1"/>
+              <w:start w:val="single" w:sz="4" w:space="0" w:color="83C2E1"/>
             </w:tcBorders>
             <w:vAlign w:val="center"/>
           </w:tcPr>
@@ -3348,7 +3348,7 @@
           <w:tcPr>
             <w:tcW w:w="176.70pt" w:type="dxa"/>
             <w:tcBorders>
-              <w:top w:val="single" w:sz="4" w:space="0" w:color="F6A10A"/>
+              <w:top w:val="single" w:sz="4" w:space="0" w:color="83C2E1"/>
             </w:tcBorders>
             <w:vAlign w:val="center"/>
           </w:tcPr>
@@ -3372,7 +3372,7 @@
           <w:tcPr>
             <w:tcW w:w="176.70pt" w:type="dxa"/>
             <w:tcBorders>
-              <w:top w:val="single" w:sz="4" w:space="0" w:color="F6A10A"/>
+              <w:top w:val="single" w:sz="4" w:space="0" w:color="83C2E1"/>
             </w:tcBorders>
             <w:vAlign w:val="center"/>
           </w:tcPr>
@@ -3487,7 +3487,7 @@
                     </a:prstGeom>
                     <a:ln>
                       <a:solidFill>
-                        <a:srgbClr val="F6A10A"/>
+                        <a:srgbClr val="83C2E1"/>
                       </a:solidFill>
                     </a:ln>
                   </wp:spPr>
@@ -3563,7 +3563,7 @@
       <w:r>
         <w:rPr>
           <w:rFonts w:ascii="Plus Jakarta Sans" w:hAnsi="Plus Jakarta Sans"/>
-          <w:color w:val="F6A10A"/>
+          <w:color w:val="83C2E1"/>
           <w:lang w:val="en-GB"/>
         </w:rPr>
         <w:t xml:space="preserve"> | </w:t>
@@ -3581,7 +3581,7 @@
       <w:r>
         <w:rPr>
           <w:rFonts w:ascii="Plus Jakarta Sans" w:hAnsi="Plus Jakarta Sans"/>
-          <w:color w:val="F6A10A"/>
+          <w:color w:val="83C2E1"/>
           <w:lang w:val="en-GB"/>
         </w:rPr>
         <w:t xml:space="preserve"> | </w:t>
@@ -6548,7 +6548,7 @@
     </w:pPr>
     <w:rPr>
       <w:rFonts w:ascii="Wingdings" w:hAnsi="Wingdings"/>
-      <w:color w:val="F6A10A"/>
+      <w:color w:val="83C2E1"/>
       <w:sz w:val="18"/>
       <w:szCs w:val="18"/>
     </w:rPr>

</xml_diff>

<commit_message>
fix: updated docx templates
</commit_message>
<xml_diff>
--- a/cvtool-backend/src/main/resources/docx/AGILE_TESTERS/template.docx
+++ b/cvtool-backend/src/main/resources/docx/AGILE_TESTERS/template.docx
@@ -4,20 +4,17 @@
   <w:body>
     <w:p>
       <w:r>
-        <w:rPr>
-          <w:noProof/>
-        </w:rPr>
         <w:drawing>
           <wp:anchor distT="0" distB="0" distL="114300" distR="114300" simplePos="0" relativeHeight="251678720" behindDoc="0" locked="0" layoutInCell="1" allowOverlap="1" wp14:anchorId="41AA082E" wp14:editId="49EFE7C3">
             <wp:simplePos x="0" y="0"/>
             <wp:positionH relativeFrom="column">
-              <wp:posOffset>675386</wp:posOffset>
+              <wp:posOffset>191135</wp:posOffset>
             </wp:positionH>
             <wp:positionV relativeFrom="paragraph">
-              <wp:posOffset>-457200</wp:posOffset>
+              <wp:posOffset>-281305</wp:posOffset>
             </wp:positionV>
-            <wp:extent cx="922611" cy="692375"/>
-            <wp:effectExtent l="0" t="0" r="5080" b="0"/>
+            <wp:extent cx="1859915" cy="392430"/>
+            <wp:effectExtent l="0" t="0" r="0" b="1270"/>
             <wp:wrapNone/>
             <wp:docPr id="1727648750" name="Graphic 10"/>
             <wp:cNvGraphicFramePr>
@@ -45,7 +42,7 @@
                   <pic:spPr>
                     <a:xfrm>
                       <a:off x="0" y="0"/>
-                      <a:ext cx="927881" cy="696330"/>
+                      <a:ext cx="1859915" cy="392430"/>
                     </a:xfrm>
                     <a:prstGeom prst="rect">
                       <a:avLst/>
@@ -71,12 +68,12 @@
           <wp:anchor distT="0" distB="0" distL="114300" distR="114300" simplePos="0" relativeHeight="251656190" behindDoc="1" locked="0" layoutInCell="1" allowOverlap="1" wp14:anchorId="72854C67" wp14:editId="666B755E">
             <wp:simplePos x="0" y="0"/>
             <wp:positionH relativeFrom="column">
-              <wp:posOffset>-712701</wp:posOffset>
+              <wp:posOffset>-705157</wp:posOffset>
             </wp:positionH>
             <wp:positionV relativeFrom="page">
-              <wp:posOffset>-1561292</wp:posOffset>
+              <wp:posOffset>-1567543</wp:posOffset>
             </wp:positionV>
-            <wp:extent cx="7787640" cy="5116195"/>
+            <wp:extent cx="7787791" cy="5116195"/>
             <wp:effectExtent l="0" t="0" r="0" b="1905"/>
             <wp:wrapNone/>
             <wp:docPr id="704115198" name="Picture 1"/>
@@ -92,7 +89,7 @@
                   </pic:nvPicPr>
                   <pic:blipFill rotWithShape="1">
                     <a:blip r:embed="rId10"/>
-                    <a:srcRect l="-1.601%" t="-11.668%" r="1.601%" b="45.972%"/>
+                    <a:srcRect l="-1.935%" t="20.965%" r="1.935%" b="25.381%"/>
                     <a:stretch>
                       <a:fillRect/>
                     </a:stretch>
@@ -100,7 +97,7 @@
                   <pic:spPr bwMode="auto">
                     <a:xfrm>
                       <a:off x="0" y="0"/>
-                      <a:ext cx="7787640" cy="5116195"/>
+                      <a:ext cx="7787791" cy="5116195"/>
                     </a:xfrm>
                     <a:prstGeom prst="rect">
                       <a:avLst/>
@@ -127,9 +124,6 @@
         </w:drawing>
       </w:r>
       <w:r>
-        <w:rPr>
-          <w:noProof/>
-        </w:rPr>
         <w:drawing>
           <wp:anchor distT="0" distB="0" distL="114300" distR="114300" simplePos="0" relativeHeight="251668480" behindDoc="0" locked="0" layoutInCell="1" allowOverlap="1" wp14:anchorId="413458E8" wp14:editId="04B1FF26">
             <wp:simplePos x="0" y="0"/>
@@ -3669,7 +3663,7 @@
 </file>
 
 <file path=word/footer2.xml><?xml version="1.0" encoding="utf-8"?>
-<w:ftr xmlns:cx="http://schemas.microsoft.com/office/drawing/2014/chartex" xmlns:cx1="http://schemas.microsoft.com/office/drawing/2015/9/8/chartex" xmlns:cx2="http://schemas.microsoft.com/office/drawing/2015/10/21/chartex" xmlns:cx3="http://schemas.microsoft.com/office/drawing/2016/5/9/chartex" xmlns:cx4="http://schemas.microsoft.com/office/drawing/2016/5/10/chartex" xmlns:cx5="http://schemas.microsoft.com/office/drawing/2016/5/11/chartex" xmlns:cx6="http://schemas.microsoft.com/office/drawing/2016/5/12/chartex" xmlns:cx7="http://schemas.microsoft.com/office/drawing/2016/5/13/chartex" xmlns:cx8="http://schemas.microsoft.com/office/drawing/2016/5/14/chartex" xmlns:mc="http://schemas.openxmlformats.org/markup-compatibility/2006" xmlns:aink="http://schemas.microsoft.com/office/drawing/2016/ink" xmlns:am3d="http://schemas.microsoft.com/office/drawing/2017/model3d" xmlns:o="urn:schemas-microsoft-com:office:office" xmlns:oel="http://schemas.microsoft.com/office/2019/extlst" xmlns:r="http://purl.oclc.org/ooxml/officeDocument/relationships" xmlns:m="http://purl.oclc.org/ooxml/officeDocument/math" xmlns:v="urn:schemas-microsoft-com:vml" xmlns:wp14="http://schemas.microsoft.com/office/word/2010/wordprocessingDrawing" xmlns:wp="http://purl.oclc.org/ooxml/drawingml/wordprocessingDrawing" xmlns:w10="urn:schemas-microsoft-com:office:word" xmlns:w="http://purl.oclc.org/ooxml/wordprocessingml/main" xmlns:w14="http://schemas.microsoft.com/office/word/2010/wordml" xmlns:w15="http://schemas.microsoft.com/office/word/2012/wordml" xmlns:w16cex="http://schemas.microsoft.com/office/word/2018/wordml/cex" xmlns:w16cid="http://schemas.microsoft.com/office/word/2016/wordml/cid" xmlns:w16="http://schemas.microsoft.com/office/word/2018/wordml" xmlns:w16du="http://schemas.microsoft.com/office/word/2023/wordml/word16du" xmlns:w16sdtdh="http://schemas.microsoft.com/office/word/2020/wordml/sdtdatahash" xmlns:w16sdtfl="http://schemas.microsoft.com/office/word/2024/wordml/sdtformatlock" xmlns:w16se="http://schemas.microsoft.com/office/word/2015/wordml/symex" xmlns:wpi="http://schemas.microsoft.com/office/word/2010/wordprocessingInk" xmlns:wne="http://schemas.microsoft.com/office/word/2006/wordml" mc:Ignorable="w14 w15 w16se w16cid w16 w16cex w16sdtdh w16sdtfl w16du wne wp14">
+<w:ftr xmlns:w="http://purl.oclc.org/ooxml/wordprocessingml/main" xmlns:wp="http://purl.oclc.org/ooxml/drawingml/wordprocessingDrawing" xmlns:r="http://purl.oclc.org/ooxml/officeDocument/relationships" xmlns:mc="http://schemas.openxmlformats.org/markup-compatibility/2006" xmlns:w14="http://schemas.microsoft.com/office/word/2010/wordml" xmlns:wp14="http://schemas.microsoft.com/office/word/2010/wordprocessingDrawing" mc:Ignorable="w14 wp14">
   <w:p>
     <w:pPr>
       <w:pStyle w:val="Voettekst"/>
@@ -3691,7 +3685,6 @@
     </w:pPr>
     <w:r>
       <w:rPr>
-        <w:noProof/>
         <w:color w:val="FFFFFF" w:themeColor="background1"/>
         <w:sz w:val="18"/>
         <w:szCs w:val="18"/>
@@ -3700,10 +3693,10 @@
         <wp:anchor distT="0" distB="0" distL="114300" distR="114300" simplePos="0" relativeHeight="251659264" behindDoc="1" locked="0" layoutInCell="1" allowOverlap="1" wp14:anchorId="668DF1E3" wp14:editId="203A40C9">
           <wp:simplePos x="0" y="0"/>
           <wp:positionH relativeFrom="column">
-            <wp:posOffset>-488899</wp:posOffset>
+            <wp:posOffset>-494330</wp:posOffset>
           </wp:positionH>
           <wp:positionV relativeFrom="page">
-            <wp:posOffset>10181968</wp:posOffset>
+            <wp:posOffset>10178980</wp:posOffset>
           </wp:positionV>
           <wp:extent cx="7611259" cy="513221"/>
           <wp:effectExtent l="0" t="0" r="0" b="0"/>
@@ -3721,7 +3714,7 @@
                 </pic:nvPicPr>
                 <pic:blipFill rotWithShape="1">
                   <a:blip r:embed="rId1"/>
-                  <a:srcRect t="17.862%" r="-0.03%" b="64.792%"/>
+                  <a:srcRect l="0.722%" t="53.769%" r="0.025%" b="34.498%"/>
                   <a:stretch>
                     <a:fillRect/>
                   </a:stretch>
@@ -3767,43 +3760,13 @@
         <w:color w:val="FFFFFF" w:themeColor="background1"/>
         <w:sz w:val="18"/>
         <w:szCs w:val="18"/>
+        <w:noProof/>
       </w:rPr>
       <w:t>CONTACTPERSOON</w:t>
-    </w:r>
-    <w:r>
-      <w:rPr>
-        <w:color w:val="FFFFFF" w:themeColor="background1"/>
-        <w:sz w:val="18"/>
-        <w:szCs w:val="18"/>
-      </w:rPr>
       <w:tab/>
-      <w:t xml:space="preserve">Barend James Willem van den </w:t>
-    </w:r>
-    <w:proofErr w:type="spellStart"/>
-    <w:r>
-      <w:rPr>
-        <w:color w:val="FFFFFF" w:themeColor="background1"/>
-        <w:sz w:val="18"/>
-        <w:szCs w:val="18"/>
-      </w:rPr>
-      <w:t>Nagtegaal</w:t>
-    </w:r>
-    <w:proofErr w:type="spellEnd"/>
-    <w:r>
-      <w:rPr>
-        <w:color w:val="FFFFFF" w:themeColor="background1"/>
-        <w:sz w:val="18"/>
-        <w:szCs w:val="18"/>
-      </w:rPr>
+      <w:t>Barend James Willem van den Nagtegaal</w:t>
       <w:tab/>
       <w:t>06-12979061</w:t>
-    </w:r>
-    <w:r>
-      <w:rPr>
-        <w:color w:val="FFFFFF" w:themeColor="background1"/>
-        <w:sz w:val="18"/>
-        <w:szCs w:val="18"/>
-      </w:rPr>
       <w:tab/>
     </w:r>
     <w:hyperlink r:id="rId2" w:history="1">
@@ -3813,26 +3776,9 @@
           <w:color w:val="FFFFFF" w:themeColor="background1"/>
           <w:sz w:val="18"/>
           <w:szCs w:val="18"/>
+          <w:noProof/>
         </w:rPr>
-        <w:t>barend@</w:t>
-      </w:r>
-      <w:r>
-        <w:rPr>
-          <w:rStyle w:val="Hyperlink"/>
-          <w:color w:val="FFFFFF" w:themeColor="background1"/>
-          <w:sz w:val="18"/>
-          <w:szCs w:val="18"/>
-        </w:rPr>
-        <w:t>valori</w:t>
-      </w:r>
-      <w:r>
-        <w:rPr>
-          <w:rStyle w:val="Hyperlink"/>
-          <w:color w:val="FFFFFF" w:themeColor="background1"/>
-          <w:sz w:val="18"/>
-          <w:szCs w:val="18"/>
-        </w:rPr>
-        <w:t>.nl</w:t>
+        <w:t>barend@agiletesters.nl</w:t>
       </w:r>
     </w:hyperlink>
   </w:p>

</xml_diff>

<commit_message>
fix: optimizing template images
</commit_message>
<xml_diff>
--- a/cvtool-backend/src/main/resources/docx/AGILE_TESTERS/template.docx
+++ b/cvtool-backend/src/main/resources/docx/AGILE_TESTERS/template.docx
@@ -3675,7 +3675,7 @@
         <w:tab w:val="start" w:pos="340.20pt"/>
         <w:tab w:val="start" w:pos="418.20pt"/>
       </w:tabs>
-      <w:ind w:end="-7.10pt"/>
+      <w:ind w:end="-6.90pt"/>
       <w:jc w:val="center"/>
       <w:rPr>
         <w:color w:val="FFFFFF" w:themeColor="background1"/>
@@ -3693,12 +3693,12 @@
         <wp:anchor distT="0" distB="0" distL="114300" distR="114300" simplePos="0" relativeHeight="251659264" behindDoc="1" locked="0" layoutInCell="1" allowOverlap="1" wp14:anchorId="668DF1E3" wp14:editId="203A40C9">
           <wp:simplePos x="0" y="0"/>
           <wp:positionH relativeFrom="column">
-            <wp:posOffset>-494330</wp:posOffset>
+            <wp:posOffset>-464185</wp:posOffset>
           </wp:positionH>
           <wp:positionV relativeFrom="page">
-            <wp:posOffset>10178980</wp:posOffset>
+            <wp:posOffset>10178389</wp:posOffset>
           </wp:positionV>
-          <wp:extent cx="7611259" cy="513221"/>
+          <wp:extent cx="7608570" cy="576000"/>
           <wp:effectExtent l="0" t="0" r="0" b="0"/>
           <wp:wrapNone/>
           <wp:docPr id="160917318" name="Picture 1"/>
@@ -3714,7 +3714,7 @@
                 </pic:nvPicPr>
                 <pic:blipFill rotWithShape="1">
                   <a:blip r:embed="rId1"/>
-                  <a:srcRect l="0.722%" t="53.769%" r="0.025%" b="34.498%"/>
+                  <a:srcRect l="0%" t="0%" r="0%" b="0%"/>
                   <a:stretch>
                     <a:fillRect/>
                   </a:stretch>
@@ -3722,7 +3722,7 @@
                 <pic:spPr bwMode="auto">
                   <a:xfrm>
                     <a:off x="0" y="0"/>
-                    <a:ext cx="7611259" cy="513221"/>
+                    <a:ext cx="7611259" cy="576204"/>
                   </a:xfrm>
                   <a:prstGeom prst="rect">
                     <a:avLst/>
@@ -3918,7 +3918,7 @@
 </file>
 
 <file path=word/header2.xml><?xml version="1.0" encoding="utf-8"?>
-<w:hdr xmlns:cx="http://schemas.microsoft.com/office/drawing/2014/chartex" xmlns:cx1="http://schemas.microsoft.com/office/drawing/2015/9/8/chartex" xmlns:cx2="http://schemas.microsoft.com/office/drawing/2015/10/21/chartex" xmlns:cx3="http://schemas.microsoft.com/office/drawing/2016/5/9/chartex" xmlns:cx4="http://schemas.microsoft.com/office/drawing/2016/5/10/chartex" xmlns:cx5="http://schemas.microsoft.com/office/drawing/2016/5/11/chartex" xmlns:cx6="http://schemas.microsoft.com/office/drawing/2016/5/12/chartex" xmlns:cx7="http://schemas.microsoft.com/office/drawing/2016/5/13/chartex" xmlns:cx8="http://schemas.microsoft.com/office/drawing/2016/5/14/chartex" xmlns:mc="http://schemas.openxmlformats.org/markup-compatibility/2006" xmlns:aink="http://schemas.microsoft.com/office/drawing/2016/ink" xmlns:am3d="http://schemas.microsoft.com/office/drawing/2017/model3d" xmlns:o="urn:schemas-microsoft-com:office:office" xmlns:oel="http://schemas.microsoft.com/office/2019/extlst" xmlns:r="http://purl.oclc.org/ooxml/officeDocument/relationships" xmlns:m="http://purl.oclc.org/ooxml/officeDocument/math" xmlns:v="urn:schemas-microsoft-com:vml" xmlns:wp14="http://schemas.microsoft.com/office/word/2010/wordprocessingDrawing" xmlns:wp="http://purl.oclc.org/ooxml/drawingml/wordprocessingDrawing" xmlns:w10="urn:schemas-microsoft-com:office:word" xmlns:w="http://purl.oclc.org/ooxml/wordprocessingml/main" xmlns:w14="http://schemas.microsoft.com/office/word/2010/wordml" xmlns:w15="http://schemas.microsoft.com/office/word/2012/wordml" xmlns:w16cex="http://schemas.microsoft.com/office/word/2018/wordml/cex" xmlns:w16cid="http://schemas.microsoft.com/office/word/2016/wordml/cid" xmlns:w16="http://schemas.microsoft.com/office/word/2018/wordml" xmlns:w16du="http://schemas.microsoft.com/office/word/2023/wordml/word16du" xmlns:w16sdtdh="http://schemas.microsoft.com/office/word/2020/wordml/sdtdatahash" xmlns:w16sdtfl="http://schemas.microsoft.com/office/word/2024/wordml/sdtformatlock" xmlns:w16se="http://schemas.microsoft.com/office/word/2015/wordml/symex" xmlns:wpi="http://schemas.microsoft.com/office/word/2010/wordprocessingInk" xmlns:wne="http://schemas.microsoft.com/office/word/2006/wordml" mc:Ignorable="w14 w15 w16se w16cid w16 w16cex w16sdtdh w16sdtfl w16du wne wp14">
+<w:hdr xmlns:w="http://purl.oclc.org/ooxml/wordprocessingml/main" xmlns:wp="http://purl.oclc.org/ooxml/drawingml/wordprocessingDrawing" xmlns:r="http://purl.oclc.org/ooxml/officeDocument/relationships" xmlns:mc="http://schemas.openxmlformats.org/markup-compatibility/2006" xmlns:w14="http://schemas.microsoft.com/office/word/2010/wordml" xmlns:wp14="http://schemas.microsoft.com/office/word/2010/wordprocessingDrawing" mc:Ignorable="w14 wp14">
   <w:p>
     <w:pPr>
       <w:pStyle w:val="Koptekst"/>
@@ -3929,21 +3929,18 @@
       <w:jc w:val="both"/>
     </w:pPr>
     <w:r>
-      <w:rPr>
-        <w:noProof/>
-      </w:rPr>
       <w:drawing>
         <wp:anchor distT="0" distB="0" distL="114300" distR="114300" simplePos="0" relativeHeight="251660288" behindDoc="0" locked="0" layoutInCell="1" allowOverlap="1" wp14:anchorId="738B39A6" wp14:editId="6FA61174">
           <wp:simplePos x="0" y="0"/>
-          <wp:positionH relativeFrom="column">
-            <wp:posOffset>5715</wp:posOffset>
+          <wp:positionH relativeFrom="page">
+            <wp:posOffset>464044</wp:posOffset>
           </wp:positionH>
           <wp:positionV relativeFrom="paragraph">
-            <wp:posOffset>-6350</wp:posOffset>
+            <wp:posOffset>-41530</wp:posOffset>
           </wp:positionV>
-          <wp:extent cx="444500" cy="444500"/>
-          <wp:effectExtent l="0" t="0" r="0" b="0"/>
-          <wp:wrapSquare wrapText="bothSides"/>
+          <wp:extent cx="1370790" cy="289603"/>
+          <wp:effectExtent l="0" t="0" r="1270" b="2540"/>
+          <wp:wrapNone/>
           <wp:docPr id="127975283" name="Graphic 15"/>
           <wp:cNvGraphicFramePr>
             <a:graphicFrameLocks xmlns:a="http://purl.oclc.org/ooxml/drawingml/main" noChangeAspect="1"/>
@@ -3970,7 +3967,7 @@
                 <pic:spPr>
                   <a:xfrm>
                     <a:off x="0" y="0"/>
-                    <a:ext cx="444500" cy="444500"/>
+                    <a:ext cx="1370790" cy="289603"/>
                   </a:xfrm>
                   <a:prstGeom prst="rect">
                     <a:avLst/>
@@ -3992,9 +3989,6 @@
       <w:tab/>
     </w:r>
     <w:r>
-      <w:rPr>
-        <w:noProof/>
-      </w:rPr>
       <w:drawing>
         <wp:inline distT="0" distB="0" distL="0" distR="0" wp14:anchorId="32B95DFD" wp14:editId="4291DFB6">
           <wp:extent cx="1693333" cy="436841"/>

</xml_diff>

<commit_message>
fix: fixed minor layout issues
</commit_message>
<xml_diff>
--- a/cvtool-backend/src/main/resources/docx/AGILE_TESTERS/template.docx
+++ b/cvtool-backend/src/main/resources/docx/AGILE_TESTERS/template.docx
@@ -3149,25 +3149,7 @@
                 <w:sz w:val="18"/>
                 <w:szCs w:val="16"/>
               </w:rPr>
-              <w:t xml:space="preserve">Freelance </w:t>
-            </w:r>
-            <w:proofErr w:type="spellStart"/>
-            <w:r>
-              <w:rPr>
-                <w:rFonts w:ascii="Plus Jakarta Sans" w:hAnsi="Plus Jakarta Sans"/>
-                <w:sz w:val="18"/>
-                <w:szCs w:val="16"/>
-              </w:rPr>
-              <w:t>Dev</w:t>
-            </w:r>
-            <w:proofErr w:type="spellEnd"/>
-            <w:r>
-              <w:rPr>
-                <w:rFonts w:ascii="Plus Jakarta Sans" w:hAnsi="Plus Jakarta Sans"/>
-                <w:sz w:val="18"/>
-                <w:szCs w:val="16"/>
-              </w:rPr>
-              <w:t xml:space="preserve"> + Design</w:t>
+              <w:t>Freelance Dev + Design</w:t>
             </w:r>
           </w:p>
         </w:tc>
@@ -6249,7 +6231,7 @@
       <w:autoSpaceDE w:val="0"/>
       <w:autoSpaceDN w:val="0"/>
       <w:adjustRightInd w:val="0"/>
-      <w:spacing w:after="0pt" w:line="14.40pt" w:lineRule="auto"/>
+      <w:spacing w:after="0pt" w:line="12pt" w:lineRule="auto"/>
       <w:textAlignment w:val="center"/>
     </w:pPr>
     <w:rPr>

</xml_diff>